<commit_message>
Analysis with Counter-prop and Memory update
Analysis with Counter-prop algorithm has been made and updated in the MemoriaTFG.odt and .pdf file
</commit_message>
<xml_diff>
--- a/Informes/Seminario de seguimiento 2.docx
+++ b/Informes/Seminario de seguimiento 2.docx
@@ -1,10 +1,10 @@
 
 <file path=word/document.xml><?xml version="1.0" encoding="utf-8"?>
-<w:document xmlns:wpc="http://schemas.microsoft.com/office/word/2010/wordprocessingCanvas" xmlns:mc="http://schemas.openxmlformats.org/markup-compatibility/2006" xmlns:o="urn:schemas-microsoft-com:office:office" xmlns:r="http://schemas.openxmlformats.org/officeDocument/2006/relationships" xmlns:m="http://schemas.openxmlformats.org/officeDocument/2006/math" xmlns:v="urn:schemas-microsoft-com:vml" xmlns:wp14="http://schemas.microsoft.com/office/word/2010/wordprocessingDrawing" xmlns:wp="http://schemas.openxmlformats.org/drawingml/2006/wordprocessingDrawing" xmlns:w10="urn:schemas-microsoft-com:office:word" xmlns:w="http://schemas.openxmlformats.org/wordprocessingml/2006/main" xmlns:w14="http://schemas.microsoft.com/office/word/2010/wordml" xmlns:w15="http://schemas.microsoft.com/office/word/2012/wordml" xmlns:wpg="http://schemas.microsoft.com/office/word/2010/wordprocessingGroup" xmlns:wpi="http://schemas.microsoft.com/office/word/2010/wordprocessingInk" xmlns:wne="http://schemas.microsoft.com/office/word/2006/wordml" xmlns:wps="http://schemas.microsoft.com/office/word/2010/wordprocessingShape" mc:Ignorable="w14 w15 wp14">
+<w:document xmlns:wpc="http://schemas.microsoft.com/office/word/2010/wordprocessingCanvas" xmlns:cx="http://schemas.microsoft.com/office/drawing/2014/chartex" xmlns:cx1="http://schemas.microsoft.com/office/drawing/2015/9/8/chartex" xmlns:cx2="http://schemas.microsoft.com/office/drawing/2015/10/21/chartex" xmlns:mc="http://schemas.openxmlformats.org/markup-compatibility/2006" xmlns:o="urn:schemas-microsoft-com:office:office" xmlns:r="http://schemas.openxmlformats.org/officeDocument/2006/relationships" xmlns:m="http://schemas.openxmlformats.org/officeDocument/2006/math" xmlns:v="urn:schemas-microsoft-com:vml" xmlns:wp14="http://schemas.microsoft.com/office/word/2010/wordprocessingDrawing" xmlns:wp="http://schemas.openxmlformats.org/drawingml/2006/wordprocessingDrawing" xmlns:w10="urn:schemas-microsoft-com:office:word" xmlns:w="http://schemas.openxmlformats.org/wordprocessingml/2006/main" xmlns:w14="http://schemas.microsoft.com/office/word/2010/wordml" xmlns:w15="http://schemas.microsoft.com/office/word/2012/wordml" xmlns:w16se="http://schemas.microsoft.com/office/word/2015/wordml/symex" xmlns:wpg="http://schemas.microsoft.com/office/word/2010/wordprocessingGroup" xmlns:wpi="http://schemas.microsoft.com/office/word/2010/wordprocessingInk" xmlns:wne="http://schemas.microsoft.com/office/word/2006/wordml" xmlns:wps="http://schemas.microsoft.com/office/word/2010/wordprocessingShape" mc:Ignorable="w14 w15 w16se wp14">
   <w:body>
     <w:p>
       <w:pPr>
-        <w:pStyle w:val="Puesto"/>
+        <w:pStyle w:val="Ttulo"/>
         <w:jc w:val="center"/>
         <w:rPr>
           <w:noProof/>
@@ -16,7 +16,7 @@
           <w:noProof/>
           <w:lang w:val="es-ES"/>
         </w:rPr>
-        <w:t>Seminario de seguimiento 2</w:t>
+        <w:t>Seminario de seguimiento 3</w:t>
       </w:r>
     </w:p>
     <w:p>
@@ -58,7 +58,7 @@
               <w:rPr>
                 <w:lang w:val="es-ES"/>
               </w:rPr>
-              <w:t>Seminario de seguimiento 2</w:t>
+              <w:t>Seminario de seguimiento 3</w:t>
             </w:r>
           </w:p>
         </w:tc>
@@ -151,7 +151,7 @@
               <w:rPr>
                 <w:lang w:val="es-ES"/>
               </w:rPr>
-              <w:t>13 de abril de 2016 a 25</w:t>
+              <w:t>25 de mayo de 2016 a 14</w:t>
             </w:r>
             <w:r>
               <w:rPr>
@@ -163,7 +163,7 @@
               <w:rPr>
                 <w:lang w:val="es-ES"/>
               </w:rPr>
-              <w:t>mayo</w:t>
+              <w:t>junio</w:t>
             </w:r>
             <w:r>
               <w:rPr>
@@ -213,7 +213,13 @@
               <w:rPr>
                 <w:lang w:val="es-ES"/>
               </w:rPr>
-              <w:t>12:30</w:t>
+              <w:t>14</w:t>
+            </w:r>
+            <w:r>
+              <w:rPr>
+                <w:lang w:val="es-ES"/>
+              </w:rPr>
+              <w:t>:30</w:t>
             </w:r>
           </w:p>
         </w:tc>
@@ -256,7 +262,7 @@
               <w:rPr>
                 <w:lang w:val="es-ES"/>
               </w:rPr>
-              <w:t>Dificultades encontradas y pasos a seguir</w:t>
+              <w:t>Primer borrador de la memoria y atrasos</w:t>
             </w:r>
           </w:p>
         </w:tc>
@@ -280,6 +286,7 @@
     </w:p>
     <w:p>
       <w:pPr>
+        <w:ind w:firstLine="432"/>
         <w:rPr>
           <w:lang w:val="es-ES"/>
         </w:rPr>
@@ -294,7 +301,19 @@
         <w:rPr>
           <w:lang w:val="es-ES"/>
         </w:rPr>
-        <w:t>anteriormente en el despacho del profesor Patricio García una vez cada dos semanas. En ellas se trata cualquier problema que se tenga y se marcan hitos para continuar con el desarrollo de manera ordenada.</w:t>
+        <w:t>anteriormente en el despacho del profes</w:t>
+      </w:r>
+      <w:r>
+        <w:rPr>
+          <w:lang w:val="es-ES"/>
+        </w:rPr>
+        <w:t>or Patricio García cada semana</w:t>
+      </w:r>
+      <w:r>
+        <w:rPr>
+          <w:lang w:val="es-ES"/>
+        </w:rPr>
+        <w:t>. En ellas se trata cualquier problema que se tenga y se marcan hitos para continuar con el desarrollo de manera ordenada.</w:t>
       </w:r>
     </w:p>
     <w:p>
@@ -310,11 +329,12 @@
           <w:noProof/>
           <w:lang w:val="es-ES"/>
         </w:rPr>
-        <w:t>Tareas Realizadas</w:t>
+        <w:t>Correcciones propuestas para el primer borrador</w:t>
       </w:r>
     </w:p>
     <w:p>
       <w:pPr>
+        <w:ind w:firstLine="432"/>
         <w:rPr>
           <w:lang w:val="es-ES"/>
         </w:rPr>
@@ -323,11 +343,36 @@
         <w:rPr>
           <w:lang w:val="es-ES"/>
         </w:rPr>
-        <w:t>Ya obtenidas las primeras pruebas de la red neuronal para cada tipo de cáncer, en esta etapa comienza la fase de análisis, en la cual es necesario realizar pruebas para distintos valores de las variables importantes para decidir con cuál de ellos se realizará la red neuronal final.</w:t>
+        <w:t xml:space="preserve">Una vez se proporcionó al tutor </w:t>
+      </w:r>
+      <w:r>
+        <w:rPr>
+          <w:lang w:val="es-ES"/>
+        </w:rPr>
+        <w:t xml:space="preserve">el primer borrador del proyecto se obtuvo el </w:t>
+      </w:r>
+      <w:proofErr w:type="spellStart"/>
+      <w:r>
+        <w:rPr>
+          <w:lang w:val="es-ES"/>
+        </w:rPr>
+        <w:t>feedback</w:t>
+      </w:r>
+      <w:proofErr w:type="spellEnd"/>
+      <w:r>
+        <w:rPr>
+          <w:lang w:val="es-ES"/>
+        </w:rPr>
+        <w:t xml:space="preserve"> sobre todo lo necesario para mejorarlo:</w:t>
       </w:r>
     </w:p>
     <w:p>
       <w:pPr>
+        <w:pStyle w:val="Prrafodelista"/>
+        <w:numPr>
+          <w:ilvl w:val="0"/>
+          <w:numId w:val="17"/>
+        </w:numPr>
         <w:rPr>
           <w:lang w:val="es-ES"/>
         </w:rPr>
@@ -336,27 +381,19 @@
         <w:rPr>
           <w:lang w:val="es-ES"/>
         </w:rPr>
-        <w:t>Para el Back</w:t>
+        <w:t>Mejorar la comprensión en el índice, cambiando</w:t>
       </w:r>
       <w:r>
         <w:rPr>
           <w:lang w:val="es-ES"/>
         </w:rPr>
-        <w:t>-</w:t>
+        <w:t xml:space="preserve"> el orden </w:t>
       </w:r>
-      <w:proofErr w:type="spellStart"/>
       <w:r>
         <w:rPr>
           <w:lang w:val="es-ES"/>
         </w:rPr>
-        <w:t>Propagation</w:t>
-      </w:r>
-      <w:proofErr w:type="spellEnd"/>
-      <w:r>
-        <w:rPr>
-          <w:lang w:val="es-ES"/>
-        </w:rPr>
-        <w:t>, que es el algoritmo con el que se han realizado las primeras pruebas se tendrán que modificar 3 variables clave:</w:t>
+        <w:t>y organización de los capítulos.</w:t>
       </w:r>
     </w:p>
     <w:p>
@@ -364,7 +401,7 @@
         <w:pStyle w:val="Prrafodelista"/>
         <w:numPr>
           <w:ilvl w:val="0"/>
-          <w:numId w:val="15"/>
+          <w:numId w:val="17"/>
         </w:numPr>
         <w:rPr>
           <w:lang w:val="es-ES"/>
@@ -374,7 +411,7 @@
         <w:rPr>
           <w:lang w:val="es-ES"/>
         </w:rPr>
-        <w:t>Nº de neuronas ocultas</w:t>
+        <w:t>Ubicar los enlaces en la sección de bibliografía referenciándolos en el lugar en el que se desea.</w:t>
       </w:r>
     </w:p>
     <w:p>
@@ -382,7 +419,7 @@
         <w:pStyle w:val="Prrafodelista"/>
         <w:numPr>
           <w:ilvl w:val="0"/>
-          <w:numId w:val="15"/>
+          <w:numId w:val="17"/>
         </w:numPr>
         <w:rPr>
           <w:lang w:val="es-ES"/>
@@ -392,7 +429,13 @@
         <w:rPr>
           <w:lang w:val="es-ES"/>
         </w:rPr>
-        <w:t>Learning Rate</w:t>
+        <w:t>Agrandar o reducir ciertas imágenes para mejorar su lectura</w:t>
+      </w:r>
+      <w:r>
+        <w:rPr>
+          <w:lang w:val="es-ES"/>
+        </w:rPr>
+        <w:t>.</w:t>
       </w:r>
     </w:p>
     <w:p>
@@ -400,20 +443,54 @@
         <w:pStyle w:val="Prrafodelista"/>
         <w:numPr>
           <w:ilvl w:val="0"/>
-          <w:numId w:val="15"/>
+          <w:numId w:val="17"/>
         </w:numPr>
         <w:rPr>
           <w:lang w:val="es-ES"/>
         </w:rPr>
       </w:pPr>
-      <w:proofErr w:type="spellStart"/>
       <w:r>
         <w:rPr>
           <w:lang w:val="es-ES"/>
         </w:rPr>
-        <w:t>Momentum</w:t>
+        <w:t>Cambiar la organización de los análisis de las variables del algoritmo para que en lugar de ver los análisis de todos los cánceres para cada algoritmo se vieran todos los algoritmos aplicados a cada cáncer.</w:t>
       </w:r>
-      <w:proofErr w:type="spellEnd"/>
+    </w:p>
+    <w:p>
+      <w:pPr>
+        <w:pStyle w:val="Prrafodelista"/>
+        <w:numPr>
+          <w:ilvl w:val="0"/>
+          <w:numId w:val="17"/>
+        </w:numPr>
+        <w:rPr>
+          <w:lang w:val="es-ES"/>
+        </w:rPr>
+      </w:pPr>
+      <w:r>
+        <w:rPr>
+          <w:lang w:val="es-ES"/>
+        </w:rPr>
+        <w:t>Sustituir las capturas de las tablas de resultados por tablas originales del procesador de texto en cuestión.</w:t>
+      </w:r>
+    </w:p>
+    <w:p>
+      <w:pPr>
+        <w:pStyle w:val="Prrafodelista"/>
+        <w:numPr>
+          <w:ilvl w:val="0"/>
+          <w:numId w:val="17"/>
+        </w:numPr>
+        <w:rPr>
+          <w:lang w:val="es-ES"/>
+        </w:rPr>
+      </w:pPr>
+      <w:r>
+        <w:rPr>
+          <w:lang w:val="es-ES"/>
+        </w:rPr>
+        <w:t>Cambiar la numeración de los apéndices por Apéndice A: A.1, A.2, etc.</w:t>
+      </w:r>
     </w:p>
     <w:p>
       <w:pPr>
@@ -432,11 +509,12 @@
           <w:color w:val="000000"/>
           <w:lang w:val="es-ES"/>
         </w:rPr>
-        <w:t>Dificultades encontradas</w:t>
+        <w:t>Atrasos con respecto al plan previsto</w:t>
       </w:r>
     </w:p>
     <w:p>
       <w:pPr>
+        <w:ind w:firstLine="432"/>
         <w:rPr>
           <w:lang w:val="es-ES"/>
         </w:rPr>
@@ -445,16 +523,12 @@
         <w:rPr>
           <w:lang w:val="es-ES"/>
         </w:rPr>
-        <w:t xml:space="preserve">Se han encontrado varias dificultades durante esta fase: </w:t>
+        <w:t>En primera instancia se pensaba presentar el proyecto en la convocatoria de junio, pero se decidió retrasar a julio debido a retrasos por los problemas causados por la falta de eficacia de algunos algoritmos de la librería que se tenía pensado usar, así como el gran tiempo que conllevan los análisis de cada variable, para cada algoritmo y para cada tipo de cáncer.</w:t>
       </w:r>
     </w:p>
     <w:p>
       <w:pPr>
-        <w:pStyle w:val="Prrafodelista"/>
-        <w:numPr>
-          <w:ilvl w:val="0"/>
-          <w:numId w:val="16"/>
-        </w:numPr>
+        <w:ind w:firstLine="432"/>
         <w:rPr>
           <w:lang w:val="es-ES"/>
         </w:rPr>
@@ -463,30 +537,12 @@
         <w:rPr>
           <w:lang w:val="es-ES"/>
         </w:rPr>
-        <w:t xml:space="preserve">Es necesario hacer un gran número de pruebas, lo que conlleva bastante tiempo de análisis, esto se ha solucionado elaborando scripts que realicen todas las pruebas de una vez, exportando la salida a ficheros ‘csv’ para su posterior importación a ficheros Excel para elaborar gráficas y tablas, reduciendo sobremanera el tiempo necesario para la realización de las pruebas. </w:t>
+        <w:t xml:space="preserve"> </w:t>
       </w:r>
     </w:p>
     <w:p>
       <w:pPr>
-        <w:rPr>
-          <w:lang w:val="es-ES"/>
-        </w:rPr>
-      </w:pPr>
-    </w:p>
-    <w:p>
-      <w:pPr>
-        <w:rPr>
-          <w:lang w:val="es-ES"/>
-        </w:rPr>
-      </w:pPr>
-    </w:p>
-    <w:p>
-      <w:pPr>
-        <w:pStyle w:val="Prrafodelista"/>
-        <w:numPr>
-          <w:ilvl w:val="0"/>
-          <w:numId w:val="16"/>
-        </w:numPr>
+        <w:pStyle w:val="Ttulo1"/>
         <w:rPr>
           <w:lang w:val="es-ES"/>
         </w:rPr>
@@ -496,26 +552,12 @@
           <w:lang w:val="es-ES"/>
         </w:rPr>
         <w:lastRenderedPageBreak/>
-        <w:t>La librería PyBrain no muestra por defecto los porcentajes de aciertos</w:t>
-      </w:r>
-      <w:r>
-        <w:rPr>
-          <w:lang w:val="es-ES"/>
-        </w:rPr>
-        <w:t xml:space="preserve"> al validar la red neuronal, por lo que fue necesario elaborar de nuevo un script que obtuviera el valor de creencia para las dos salidas y lo asignara a las categorías ‘positivo’, ‘negativo’, ‘falso positivo’ y ‘falso negativo’, para posteriormente obtener los porcentajes y los valores de las variables como accuracy o recall. </w:t>
+        <w:t xml:space="preserve"> Otras cuestiones</w:t>
       </w:r>
     </w:p>
     <w:p>
       <w:pPr>
-        <w:pStyle w:val="Prrafodelista"/>
-        <w:rPr>
-          <w:lang w:val="es-ES"/>
-        </w:rPr>
-      </w:pPr>
-    </w:p>
-    <w:p>
-      <w:pPr>
-        <w:pStyle w:val="Ttulo1"/>
+        <w:ind w:left="432"/>
         <w:rPr>
           <w:lang w:val="es-ES"/>
         </w:rPr>
@@ -524,150 +566,96 @@
         <w:rPr>
           <w:lang w:val="es-ES"/>
         </w:rPr>
-        <w:t>Pasos a seguir</w:t>
-      </w:r>
-    </w:p>
-    <w:p>
-      <w:pPr>
-        <w:rPr>
-          <w:lang w:val="es-ES"/>
-        </w:rPr>
-      </w:pPr>
-      <w:r>
-        <w:rPr>
-          <w:lang w:val="es-ES"/>
-        </w:rPr>
-        <w:t xml:space="preserve">Posteriormente se realizarán pruebas para otros modelos de red neuronal, tales como </w:t>
-      </w:r>
-      <w:proofErr w:type="spellStart"/>
-      <w:r>
-        <w:rPr>
-          <w:lang w:val="es-ES"/>
-        </w:rPr>
-        <w:t>Supported</w:t>
-      </w:r>
-      <w:proofErr w:type="spellEnd"/>
-      <w:r>
-        <w:rPr>
-          <w:lang w:val="es-ES"/>
-        </w:rPr>
-        <w:t xml:space="preserve"> Vector Machine o aprendizaje no supervisado con Deep </w:t>
-      </w:r>
-      <w:proofErr w:type="spellStart"/>
-      <w:r>
-        <w:rPr>
-          <w:lang w:val="es-ES"/>
-        </w:rPr>
-        <w:t>Belief</w:t>
-      </w:r>
-      <w:proofErr w:type="spellEnd"/>
-      <w:r>
-        <w:rPr>
-          <w:lang w:val="es-ES"/>
-        </w:rPr>
-        <w:t xml:space="preserve"> Networks</w:t>
+        <w:t xml:space="preserve">También se </w:t>
       </w:r>
       <w:r>
         <w:rPr>
           <w:lang w:val="es-ES"/>
         </w:rPr>
-        <w:t>. Este último puede ser combinado a posteriori con un Back-</w:t>
+        <w:t>consultaron con el tutor otras cuestiones a parte del borrador de memoria:</w:t>
       </w:r>
-      <w:proofErr w:type="spellStart"/>
-      <w:r>
-        <w:rPr>
-          <w:lang w:val="es-ES"/>
-        </w:rPr>
-        <w:t>Propagation</w:t>
-      </w:r>
-      <w:proofErr w:type="spellEnd"/>
-      <w:r>
-        <w:rPr>
-          <w:lang w:val="es-ES"/>
-        </w:rPr>
-        <w:t xml:space="preserve"> para mejorar los resultados.</w:t>
-      </w:r>
-    </w:p>
-    <w:p>
-      <w:pPr>
-        <w:rPr>
-          <w:lang w:val="es-ES"/>
-        </w:rPr>
-      </w:pPr>
-      <w:r>
-        <w:rPr>
-          <w:lang w:val="es-ES"/>
-        </w:rPr>
-        <w:t xml:space="preserve">Finalmente se realizarán comparaciones entre los resultados obtenidos en este proyecto y los obtenidos por el </w:t>
-      </w:r>
-      <w:proofErr w:type="spellStart"/>
-      <w:r>
-        <w:rPr>
-          <w:lang w:val="es-ES"/>
-        </w:rPr>
-        <w:t>Heuristic</w:t>
-      </w:r>
-      <w:proofErr w:type="spellEnd"/>
-      <w:r>
-        <w:rPr>
-          <w:lang w:val="es-ES"/>
-        </w:rPr>
-        <w:t xml:space="preserve"> and </w:t>
-      </w:r>
-      <w:proofErr w:type="spellStart"/>
-      <w:r>
-        <w:rPr>
-          <w:lang w:val="es-ES"/>
-        </w:rPr>
-        <w:t>Evolutionary</w:t>
-      </w:r>
-      <w:proofErr w:type="spellEnd"/>
-      <w:r>
-        <w:rPr>
-          <w:lang w:val="es-ES"/>
-        </w:rPr>
-        <w:t xml:space="preserve"> </w:t>
-      </w:r>
-      <w:proofErr w:type="spellStart"/>
-      <w:r>
-        <w:rPr>
-          <w:lang w:val="es-ES"/>
-        </w:rPr>
-        <w:t>Algorithm</w:t>
-      </w:r>
-      <w:proofErr w:type="spellEnd"/>
-      <w:r>
-        <w:rPr>
-          <w:lang w:val="es-ES"/>
-        </w:rPr>
-        <w:t xml:space="preserve"> </w:t>
-      </w:r>
-      <w:proofErr w:type="spellStart"/>
-      <w:r>
-        <w:rPr>
-          <w:lang w:val="es-ES"/>
-        </w:rPr>
-        <w:t>Laboratory</w:t>
-      </w:r>
-      <w:proofErr w:type="spellEnd"/>
-      <w:r>
-        <w:rPr>
-          <w:lang w:val="es-ES"/>
-        </w:rPr>
-        <w:t xml:space="preserve"> (HEAL) en su trabajo sobre estas mismas bases de datos pero con árboles de decisión genéticos. </w:t>
-      </w:r>
-    </w:p>
-    <w:p>
-      <w:pPr>
-        <w:rPr>
-          <w:lang w:val="es-ES"/>
-        </w:rPr>
-      </w:pPr>
       <w:bookmarkStart w:id="0" w:name="_GoBack"/>
       <w:bookmarkEnd w:id="0"/>
     </w:p>
     <w:p>
       <w:pPr>
+        <w:pStyle w:val="Prrafodelista"/>
+        <w:numPr>
+          <w:ilvl w:val="0"/>
+          <w:numId w:val="18"/>
+        </w:numPr>
+        <w:rPr>
+          <w:lang w:val="es-ES"/>
+        </w:rPr>
+      </w:pPr>
+      <w:r>
+        <w:rPr>
+          <w:lang w:val="es-ES"/>
+        </w:rPr>
+        <w:t xml:space="preserve">¿Cómo mejorar los resultados del algoritmo </w:t>
+      </w:r>
+      <w:proofErr w:type="spellStart"/>
+      <w:r>
+        <w:rPr>
+          <w:lang w:val="es-ES"/>
+        </w:rPr>
+        <w:t>Counter</w:t>
+      </w:r>
+      <w:proofErr w:type="spellEnd"/>
+      <w:r>
+        <w:rPr>
+          <w:lang w:val="es-ES"/>
+        </w:rPr>
+        <w:t>-Propagation?</w:t>
+      </w:r>
+    </w:p>
+    <w:p>
+      <w:pPr>
+        <w:ind w:left="720"/>
+        <w:rPr>
+          <w:lang w:val="es-ES"/>
+        </w:rPr>
+      </w:pPr>
+      <w:r>
+        <w:rPr>
+          <w:lang w:val="es-ES"/>
+        </w:rPr>
+        <w:t>Se propu</w:t>
+      </w:r>
+      <w:r>
+        <w:rPr>
+          <w:lang w:val="es-ES"/>
+        </w:rPr>
+        <w:t>so el uso de una sola neurona de salida en</w:t>
+      </w:r>
+      <w:r>
+        <w:rPr>
+          <w:lang w:val="es-ES"/>
+        </w:rPr>
+        <w:t xml:space="preserve"> la red neurona</w:t>
+      </w:r>
+      <w:r>
+        <w:rPr>
+          <w:lang w:val="es-ES"/>
+        </w:rPr>
+        <w:t>l</w:t>
+      </w:r>
+      <w:r>
+        <w:rPr>
+          <w:lang w:val="es-ES"/>
+        </w:rPr>
+        <w:t xml:space="preserve"> encargada de gestionar el algoritmo Back-Propagation</w:t>
+      </w:r>
+      <w:r>
+        <w:rPr>
+          <w:lang w:val="es-ES"/>
+        </w:rPr>
+        <w:t xml:space="preserve"> y el establecimiento de una variable ‘umbral’ que regulara a partir de qué valor esa salida era positiva o negativa. También se propuso la normalización de los datos entre valores como 0 y 1, ya que en el caso de un algoritmo Back-Propagation no afectaba tanto, pero en el caso de introducir estos valores a un Mapa Auto-organizado podía afectar bastante.</w:t>
+      </w:r>
+    </w:p>
+    <w:p>
+      <w:pPr>
+        <w:ind w:firstLine="426"/>
         <w:rPr>
           <w:lang w:val="es-ES"/>
         </w:rPr>
@@ -683,7 +671,7 @@
 </file>
 
 <file path=word/numbering.xml><?xml version="1.0" encoding="utf-8"?>
-<w:numbering xmlns:wpc="http://schemas.microsoft.com/office/word/2010/wordprocessingCanvas" xmlns:mc="http://schemas.openxmlformats.org/markup-compatibility/2006" xmlns:o="urn:schemas-microsoft-com:office:office" xmlns:r="http://schemas.openxmlformats.org/officeDocument/2006/relationships" xmlns:m="http://schemas.openxmlformats.org/officeDocument/2006/math" xmlns:v="urn:schemas-microsoft-com:vml" xmlns:wp14="http://schemas.microsoft.com/office/word/2010/wordprocessingDrawing" xmlns:wp="http://schemas.openxmlformats.org/drawingml/2006/wordprocessingDrawing" xmlns:w10="urn:schemas-microsoft-com:office:word" xmlns:w="http://schemas.openxmlformats.org/wordprocessingml/2006/main" xmlns:w14="http://schemas.microsoft.com/office/word/2010/wordml" xmlns:w15="http://schemas.microsoft.com/office/word/2012/wordml" xmlns:wpg="http://schemas.microsoft.com/office/word/2010/wordprocessingGroup" xmlns:wpi="http://schemas.microsoft.com/office/word/2010/wordprocessingInk" xmlns:wne="http://schemas.microsoft.com/office/word/2006/wordml" xmlns:wps="http://schemas.microsoft.com/office/word/2010/wordprocessingShape" mc:Ignorable="w14 w15 wp14">
+<w:numbering xmlns:wpc="http://schemas.microsoft.com/office/word/2010/wordprocessingCanvas" xmlns:cx="http://schemas.microsoft.com/office/drawing/2014/chartex" xmlns:cx1="http://schemas.microsoft.com/office/drawing/2015/9/8/chartex" xmlns:cx2="http://schemas.microsoft.com/office/drawing/2015/10/21/chartex" xmlns:mc="http://schemas.openxmlformats.org/markup-compatibility/2006" xmlns:o="urn:schemas-microsoft-com:office:office" xmlns:r="http://schemas.openxmlformats.org/officeDocument/2006/relationships" xmlns:m="http://schemas.openxmlformats.org/officeDocument/2006/math" xmlns:v="urn:schemas-microsoft-com:vml" xmlns:wp14="http://schemas.microsoft.com/office/word/2010/wordprocessingDrawing" xmlns:wp="http://schemas.openxmlformats.org/drawingml/2006/wordprocessingDrawing" xmlns:w10="urn:schemas-microsoft-com:office:word" xmlns:w="http://schemas.openxmlformats.org/wordprocessingml/2006/main" xmlns:w14="http://schemas.microsoft.com/office/word/2010/wordml" xmlns:w15="http://schemas.microsoft.com/office/word/2012/wordml" xmlns:w16se="http://schemas.microsoft.com/office/word/2015/wordml/symex" xmlns:wpg="http://schemas.microsoft.com/office/word/2010/wordprocessingGroup" xmlns:wpi="http://schemas.microsoft.com/office/word/2010/wordprocessingInk" xmlns:wne="http://schemas.microsoft.com/office/word/2006/wordml" xmlns:wps="http://schemas.microsoft.com/office/word/2010/wordprocessingShape" mc:Ignorable="w14 w15 w16se wp14">
   <w:abstractNum w:abstractNumId="0" w15:restartNumberingAfterBreak="0">
     <w:nsid w:val="1482775B"/>
     <w:multiLevelType w:val="multilevel"/>
@@ -780,6 +768,119 @@
     </w:lvl>
   </w:abstractNum>
   <w:abstractNum w:abstractNumId="1" w15:restartNumberingAfterBreak="0">
+    <w:nsid w:val="3336520B"/>
+    <w:multiLevelType w:val="hybridMultilevel"/>
+    <w:tmpl w:val="8034EBA0"/>
+    <w:lvl w:ilvl="0" w:tplc="0C0A0001">
+      <w:start w:val="1"/>
+      <w:numFmt w:val="bullet"/>
+      <w:lvlText w:val=""/>
+      <w:lvlJc w:val="left"/>
+      <w:pPr>
+        <w:ind w:left="720" w:hanging="360"/>
+      </w:pPr>
+      <w:rPr>
+        <w:rFonts w:ascii="Symbol" w:hAnsi="Symbol" w:hint="default"/>
+      </w:rPr>
+    </w:lvl>
+    <w:lvl w:ilvl="1" w:tplc="0C0A0003" w:tentative="1">
+      <w:start w:val="1"/>
+      <w:numFmt w:val="bullet"/>
+      <w:lvlText w:val="o"/>
+      <w:lvlJc w:val="left"/>
+      <w:pPr>
+        <w:ind w:left="1440" w:hanging="360"/>
+      </w:pPr>
+      <w:rPr>
+        <w:rFonts w:ascii="Courier New" w:hAnsi="Courier New" w:cs="Courier New" w:hint="default"/>
+      </w:rPr>
+    </w:lvl>
+    <w:lvl w:ilvl="2" w:tplc="0C0A0005" w:tentative="1">
+      <w:start w:val="1"/>
+      <w:numFmt w:val="bullet"/>
+      <w:lvlText w:val=""/>
+      <w:lvlJc w:val="left"/>
+      <w:pPr>
+        <w:ind w:left="2160" w:hanging="360"/>
+      </w:pPr>
+      <w:rPr>
+        <w:rFonts w:ascii="Wingdings" w:hAnsi="Wingdings" w:hint="default"/>
+      </w:rPr>
+    </w:lvl>
+    <w:lvl w:ilvl="3" w:tplc="0C0A0001" w:tentative="1">
+      <w:start w:val="1"/>
+      <w:numFmt w:val="bullet"/>
+      <w:lvlText w:val=""/>
+      <w:lvlJc w:val="left"/>
+      <w:pPr>
+        <w:ind w:left="2880" w:hanging="360"/>
+      </w:pPr>
+      <w:rPr>
+        <w:rFonts w:ascii="Symbol" w:hAnsi="Symbol" w:hint="default"/>
+      </w:rPr>
+    </w:lvl>
+    <w:lvl w:ilvl="4" w:tplc="0C0A0003" w:tentative="1">
+      <w:start w:val="1"/>
+      <w:numFmt w:val="bullet"/>
+      <w:lvlText w:val="o"/>
+      <w:lvlJc w:val="left"/>
+      <w:pPr>
+        <w:ind w:left="3600" w:hanging="360"/>
+      </w:pPr>
+      <w:rPr>
+        <w:rFonts w:ascii="Courier New" w:hAnsi="Courier New" w:cs="Courier New" w:hint="default"/>
+      </w:rPr>
+    </w:lvl>
+    <w:lvl w:ilvl="5" w:tplc="0C0A0005" w:tentative="1">
+      <w:start w:val="1"/>
+      <w:numFmt w:val="bullet"/>
+      <w:lvlText w:val=""/>
+      <w:lvlJc w:val="left"/>
+      <w:pPr>
+        <w:ind w:left="4320" w:hanging="360"/>
+      </w:pPr>
+      <w:rPr>
+        <w:rFonts w:ascii="Wingdings" w:hAnsi="Wingdings" w:hint="default"/>
+      </w:rPr>
+    </w:lvl>
+    <w:lvl w:ilvl="6" w:tplc="0C0A0001" w:tentative="1">
+      <w:start w:val="1"/>
+      <w:numFmt w:val="bullet"/>
+      <w:lvlText w:val=""/>
+      <w:lvlJc w:val="left"/>
+      <w:pPr>
+        <w:ind w:left="5040" w:hanging="360"/>
+      </w:pPr>
+      <w:rPr>
+        <w:rFonts w:ascii="Symbol" w:hAnsi="Symbol" w:hint="default"/>
+      </w:rPr>
+    </w:lvl>
+    <w:lvl w:ilvl="7" w:tplc="0C0A0003" w:tentative="1">
+      <w:start w:val="1"/>
+      <w:numFmt w:val="bullet"/>
+      <w:lvlText w:val="o"/>
+      <w:lvlJc w:val="left"/>
+      <w:pPr>
+        <w:ind w:left="5760" w:hanging="360"/>
+      </w:pPr>
+      <w:rPr>
+        <w:rFonts w:ascii="Courier New" w:hAnsi="Courier New" w:cs="Courier New" w:hint="default"/>
+      </w:rPr>
+    </w:lvl>
+    <w:lvl w:ilvl="8" w:tplc="0C0A0005" w:tentative="1">
+      <w:start w:val="1"/>
+      <w:numFmt w:val="bullet"/>
+      <w:lvlText w:val=""/>
+      <w:lvlJc w:val="left"/>
+      <w:pPr>
+        <w:ind w:left="6480" w:hanging="360"/>
+      </w:pPr>
+      <w:rPr>
+        <w:rFonts w:ascii="Wingdings" w:hAnsi="Wingdings" w:hint="default"/>
+      </w:rPr>
+    </w:lvl>
+  </w:abstractNum>
+  <w:abstractNum w:abstractNumId="2" w15:restartNumberingAfterBreak="0">
     <w:nsid w:val="62151E69"/>
     <w:multiLevelType w:val="hybridMultilevel"/>
     <w:tmpl w:val="A81CCA88"/>
@@ -892,7 +993,120 @@
       </w:rPr>
     </w:lvl>
   </w:abstractNum>
-  <w:abstractNum w:abstractNumId="2" w15:restartNumberingAfterBreak="0">
+  <w:abstractNum w:abstractNumId="3" w15:restartNumberingAfterBreak="0">
+    <w:nsid w:val="623E2BD9"/>
+    <w:multiLevelType w:val="hybridMultilevel"/>
+    <w:tmpl w:val="09AE9690"/>
+    <w:lvl w:ilvl="0" w:tplc="0C0A0001">
+      <w:start w:val="1"/>
+      <w:numFmt w:val="bullet"/>
+      <w:lvlText w:val=""/>
+      <w:lvlJc w:val="left"/>
+      <w:pPr>
+        <w:ind w:left="720" w:hanging="360"/>
+      </w:pPr>
+      <w:rPr>
+        <w:rFonts w:ascii="Symbol" w:hAnsi="Symbol" w:hint="default"/>
+      </w:rPr>
+    </w:lvl>
+    <w:lvl w:ilvl="1" w:tplc="0C0A0003">
+      <w:start w:val="1"/>
+      <w:numFmt w:val="bullet"/>
+      <w:lvlText w:val="o"/>
+      <w:lvlJc w:val="left"/>
+      <w:pPr>
+        <w:ind w:left="1440" w:hanging="360"/>
+      </w:pPr>
+      <w:rPr>
+        <w:rFonts w:ascii="Courier New" w:hAnsi="Courier New" w:cs="Courier New" w:hint="default"/>
+      </w:rPr>
+    </w:lvl>
+    <w:lvl w:ilvl="2" w:tplc="0C0A0005" w:tentative="1">
+      <w:start w:val="1"/>
+      <w:numFmt w:val="bullet"/>
+      <w:lvlText w:val=""/>
+      <w:lvlJc w:val="left"/>
+      <w:pPr>
+        <w:ind w:left="2160" w:hanging="360"/>
+      </w:pPr>
+      <w:rPr>
+        <w:rFonts w:ascii="Wingdings" w:hAnsi="Wingdings" w:hint="default"/>
+      </w:rPr>
+    </w:lvl>
+    <w:lvl w:ilvl="3" w:tplc="0C0A0001" w:tentative="1">
+      <w:start w:val="1"/>
+      <w:numFmt w:val="bullet"/>
+      <w:lvlText w:val=""/>
+      <w:lvlJc w:val="left"/>
+      <w:pPr>
+        <w:ind w:left="2880" w:hanging="360"/>
+      </w:pPr>
+      <w:rPr>
+        <w:rFonts w:ascii="Symbol" w:hAnsi="Symbol" w:hint="default"/>
+      </w:rPr>
+    </w:lvl>
+    <w:lvl w:ilvl="4" w:tplc="0C0A0003" w:tentative="1">
+      <w:start w:val="1"/>
+      <w:numFmt w:val="bullet"/>
+      <w:lvlText w:val="o"/>
+      <w:lvlJc w:val="left"/>
+      <w:pPr>
+        <w:ind w:left="3600" w:hanging="360"/>
+      </w:pPr>
+      <w:rPr>
+        <w:rFonts w:ascii="Courier New" w:hAnsi="Courier New" w:cs="Courier New" w:hint="default"/>
+      </w:rPr>
+    </w:lvl>
+    <w:lvl w:ilvl="5" w:tplc="0C0A0005" w:tentative="1">
+      <w:start w:val="1"/>
+      <w:numFmt w:val="bullet"/>
+      <w:lvlText w:val=""/>
+      <w:lvlJc w:val="left"/>
+      <w:pPr>
+        <w:ind w:left="4320" w:hanging="360"/>
+      </w:pPr>
+      <w:rPr>
+        <w:rFonts w:ascii="Wingdings" w:hAnsi="Wingdings" w:hint="default"/>
+      </w:rPr>
+    </w:lvl>
+    <w:lvl w:ilvl="6" w:tplc="0C0A0001" w:tentative="1">
+      <w:start w:val="1"/>
+      <w:numFmt w:val="bullet"/>
+      <w:lvlText w:val=""/>
+      <w:lvlJc w:val="left"/>
+      <w:pPr>
+        <w:ind w:left="5040" w:hanging="360"/>
+      </w:pPr>
+      <w:rPr>
+        <w:rFonts w:ascii="Symbol" w:hAnsi="Symbol" w:hint="default"/>
+      </w:rPr>
+    </w:lvl>
+    <w:lvl w:ilvl="7" w:tplc="0C0A0003" w:tentative="1">
+      <w:start w:val="1"/>
+      <w:numFmt w:val="bullet"/>
+      <w:lvlText w:val="o"/>
+      <w:lvlJc w:val="left"/>
+      <w:pPr>
+        <w:ind w:left="5760" w:hanging="360"/>
+      </w:pPr>
+      <w:rPr>
+        <w:rFonts w:ascii="Courier New" w:hAnsi="Courier New" w:cs="Courier New" w:hint="default"/>
+      </w:rPr>
+    </w:lvl>
+    <w:lvl w:ilvl="8" w:tplc="0C0A0005" w:tentative="1">
+      <w:start w:val="1"/>
+      <w:numFmt w:val="bullet"/>
+      <w:lvlText w:val=""/>
+      <w:lvlJc w:val="left"/>
+      <w:pPr>
+        <w:ind w:left="6480" w:hanging="360"/>
+      </w:pPr>
+      <w:rPr>
+        <w:rFonts w:ascii="Wingdings" w:hAnsi="Wingdings" w:hint="default"/>
+      </w:rPr>
+    </w:lvl>
+  </w:abstractNum>
+  <w:abstractNum w:abstractNumId="4" w15:restartNumberingAfterBreak="0">
     <w:nsid w:val="7194174A"/>
     <w:multiLevelType w:val="hybridMultilevel"/>
     <w:tmpl w:val="B282B30E"/>
@@ -1005,7 +1219,7 @@
       </w:rPr>
     </w:lvl>
   </w:abstractNum>
-  <w:abstractNum w:abstractNumId="3" w15:restartNumberingAfterBreak="0">
+  <w:abstractNum w:abstractNumId="5" w15:restartNumberingAfterBreak="0">
     <w:nsid w:val="76BE351F"/>
     <w:multiLevelType w:val="hybridMultilevel"/>
     <w:tmpl w:val="C8E20EB0"/>
@@ -1118,7 +1332,7 @@
       </w:rPr>
     </w:lvl>
   </w:abstractNum>
-  <w:abstractNum w:abstractNumId="4" w15:restartNumberingAfterBreak="0">
+  <w:abstractNum w:abstractNumId="6" w15:restartNumberingAfterBreak="0">
     <w:nsid w:val="770B2776"/>
     <w:multiLevelType w:val="hybridMultilevel"/>
     <w:tmpl w:val="242AA5CC"/>
@@ -1295,22 +1509,28 @@
     <w:abstractNumId w:val="0"/>
   </w:num>
   <w:num w:numId="13">
+    <w:abstractNumId w:val="6"/>
+  </w:num>
+  <w:num w:numId="14">
     <w:abstractNumId w:val="4"/>
   </w:num>
-  <w:num w:numId="14">
+  <w:num w:numId="15">
     <w:abstractNumId w:val="2"/>
   </w:num>
-  <w:num w:numId="15">
+  <w:num w:numId="16">
+    <w:abstractNumId w:val="5"/>
+  </w:num>
+  <w:num w:numId="17">
     <w:abstractNumId w:val="1"/>
   </w:num>
-  <w:num w:numId="16">
+  <w:num w:numId="18">
     <w:abstractNumId w:val="3"/>
   </w:num>
 </w:numbering>
 </file>
 
 <file path=word/styles.xml><?xml version="1.0" encoding="utf-8"?>
-<w:styles xmlns:mc="http://schemas.openxmlformats.org/markup-compatibility/2006" xmlns:r="http://schemas.openxmlformats.org/officeDocument/2006/relationships" xmlns:w="http://schemas.openxmlformats.org/wordprocessingml/2006/main" xmlns:w14="http://schemas.microsoft.com/office/word/2010/wordml" xmlns:w15="http://schemas.microsoft.com/office/word/2012/wordml" mc:Ignorable="w14 w15">
+<w:styles xmlns:mc="http://schemas.openxmlformats.org/markup-compatibility/2006" xmlns:r="http://schemas.openxmlformats.org/officeDocument/2006/relationships" xmlns:w="http://schemas.openxmlformats.org/wordprocessingml/2006/main" xmlns:w14="http://schemas.microsoft.com/office/word/2010/wordml" xmlns:w15="http://schemas.microsoft.com/office/word/2012/wordml" xmlns:w16se="http://schemas.microsoft.com/office/word/2015/wordml/symex" mc:Ignorable="w14 w15 w16se">
   <w:docDefaults>
     <w:rPrDefault>
       <w:rPr>
@@ -1326,7 +1546,7 @@
       </w:pPr>
     </w:pPrDefault>
   </w:docDefaults>
-  <w:latentStyles w:defLockedState="0" w:defUIPriority="99" w:defSemiHidden="0" w:defUnhideWhenUsed="0" w:defQFormat="0" w:count="371">
+  <w:latentStyles w:defLockedState="0" w:defUIPriority="99" w:defSemiHidden="0" w:defUnhideWhenUsed="0" w:defQFormat="0" w:count="372">
     <w:lsdException w:name="Normal" w:uiPriority="0" w:qFormat="1"/>
     <w:lsdException w:name="heading 1" w:uiPriority="9" w:qFormat="1"/>
     <w:lsdException w:name="heading 2" w:semiHidden="1" w:uiPriority="9" w:unhideWhenUsed="1" w:qFormat="1"/>
@@ -1432,7 +1652,6 @@
     <w:lsdException w:name="HTML Sample" w:semiHidden="1" w:unhideWhenUsed="1"/>
     <w:lsdException w:name="HTML Typewriter" w:semiHidden="1" w:unhideWhenUsed="1"/>
     <w:lsdException w:name="HTML Variable" w:semiHidden="1" w:unhideWhenUsed="1"/>
-    <w:lsdException w:name="Normal Table" w:semiHidden="1" w:unhideWhenUsed="1"/>
     <w:lsdException w:name="annotation subject" w:semiHidden="1" w:unhideWhenUsed="1"/>
     <w:lsdException w:name="No List" w:semiHidden="1" w:unhideWhenUsed="1"/>
     <w:lsdException w:name="Outline List 1" w:semiHidden="1" w:unhideWhenUsed="1"/>
@@ -1479,10 +1698,8 @@
     <w:lsdException w:name="Table Subtle 2" w:semiHidden="1" w:unhideWhenUsed="1"/>
     <w:lsdException w:name="Table Web 1" w:semiHidden="1" w:unhideWhenUsed="1"/>
     <w:lsdException w:name="Table Web 2" w:semiHidden="1" w:unhideWhenUsed="1"/>
-    <w:lsdException w:name="Table Web 3" w:semiHidden="1" w:unhideWhenUsed="1"/>
     <w:lsdException w:name="Balloon Text" w:semiHidden="1" w:unhideWhenUsed="1"/>
     <w:lsdException w:name="Table Grid" w:uiPriority="39"/>
-    <w:lsdException w:name="Table Theme" w:semiHidden="1" w:unhideWhenUsed="1"/>
     <w:lsdException w:name="Placeholder Text" w:semiHidden="1"/>
     <w:lsdException w:name="No Spacing" w:uiPriority="1" w:qFormat="1"/>
     <w:lsdException w:name="Light Shading" w:uiPriority="60"/>
@@ -1698,6 +1915,7 @@
     <w:lsdException w:name="List Table 5 Dark Accent 6" w:uiPriority="50"/>
     <w:lsdException w:name="List Table 6 Colorful Accent 6" w:uiPriority="51"/>
     <w:lsdException w:name="List Table 7 Colorful Accent 6" w:uiPriority="52"/>
+    <w:lsdException w:name="Mention" w:semiHidden="1" w:unhideWhenUsed="1"/>
   </w:latentStyles>
   <w:style w:type="paragraph" w:default="1" w:styleId="Normal">
     <w:name w:val="Normal"/>
@@ -1970,11 +2188,11 @@
     <w:semiHidden/>
     <w:unhideWhenUsed/>
   </w:style>
-  <w:style w:type="paragraph" w:styleId="Puesto">
+  <w:style w:type="paragraph" w:styleId="Ttulo">
     <w:name w:val="Title"/>
     <w:basedOn w:val="Normal"/>
     <w:next w:val="Normal"/>
-    <w:link w:val="PuestoCar"/>
+    <w:link w:val="TtuloCar"/>
     <w:uiPriority w:val="10"/>
     <w:qFormat/>
     <w:pPr>
@@ -1988,10 +2206,10 @@
       <w:szCs w:val="56"/>
     </w:rPr>
   </w:style>
-  <w:style w:type="character" w:customStyle="1" w:styleId="PuestoCar">
-    <w:name w:val="Puesto Car"/>
+  <w:style w:type="character" w:customStyle="1" w:styleId="TtuloCar">
+    <w:name w:val="Título Car"/>
     <w:basedOn w:val="Fuentedeprrafopredeter"/>
-    <w:link w:val="Puesto"/>
+    <w:link w:val="Ttulo"/>
     <w:uiPriority w:val="10"/>
     <w:rPr>
       <w:rFonts w:asciiTheme="majorHAnsi" w:eastAsiaTheme="majorEastAsia" w:hAnsiTheme="majorHAnsi" w:cstheme="majorBidi"/>
@@ -2308,7 +2526,7 @@
       <w:szCs w:val="18"/>
     </w:rPr>
   </w:style>
-  <w:style w:type="paragraph" w:styleId="TtulodeTDC">
+  <w:style w:type="paragraph" w:styleId="TtuloTDC">
     <w:name w:val="TOC Heading"/>
     <w:basedOn w:val="Ttulo1"/>
     <w:next w:val="Normal"/>

</xml_diff>